<commit_message>
Ensimmäisen Sprintin aloituspalaverimuistio -KV
</commit_message>
<xml_diff>
--- a/Palaveri muistio 1.2.2024.docx
+++ b/Palaveri muistio 1.2.2024.docx
@@ -19,18 +19,164 @@
           <w:sz w:val="40"/>
           <w:szCs w:val="40"/>
         </w:rPr>
-        <w:t>Palaveri muistio 1.2.2024</w:t>
-      </w:r>
-    </w:p>
-    <w:p>
-      <w:pPr>
-        <w:pStyle w:val="Luettelokappale"/>
+        <w:t xml:space="preserve">Palaveri muistio </w:t>
+      </w:r>
+      <w:r>
         <w:rPr>
           <w:b/>
           <w:bCs/>
           <w:sz w:val="40"/>
           <w:szCs w:val="40"/>
         </w:rPr>
+        <w:t>23.1</w:t>
+      </w:r>
+      <w:r>
+        <w:rPr>
+          <w:b/>
+          <w:bCs/>
+          <w:sz w:val="40"/>
+          <w:szCs w:val="40"/>
+        </w:rPr>
+        <w:t>.2024</w:t>
+      </w:r>
+    </w:p>
+    <w:p>
+      <w:pPr>
+        <w:pStyle w:val="Luettelokappale"/>
+        <w:numPr>
+          <w:ilvl w:val="0"/>
+          <w:numId w:val="2"/>
+        </w:numPr>
+        <w:rPr>
+          <w:b/>
+          <w:bCs/>
+        </w:rPr>
+      </w:pPr>
+      <w:proofErr w:type="spellStart"/>
+      <w:r>
+        <w:rPr>
+          <w:b/>
+          <w:bCs/>
+        </w:rPr>
+        <w:t>Jiska</w:t>
+      </w:r>
+      <w:proofErr w:type="spellEnd"/>
+      <w:r>
+        <w:rPr>
+          <w:b/>
+          <w:bCs/>
+        </w:rPr>
+        <w:t>, Eveliina, Inka, Katja</w:t>
+      </w:r>
+    </w:p>
+    <w:p>
+      <w:pPr>
+        <w:pStyle w:val="Luettelokappale"/>
+        <w:numPr>
+          <w:ilvl w:val="0"/>
+          <w:numId w:val="2"/>
+        </w:numPr>
+        <w:rPr>
+          <w:b/>
+          <w:bCs/>
+        </w:rPr>
+      </w:pPr>
+      <w:r>
+        <w:rPr>
+          <w:b/>
+          <w:bCs/>
+        </w:rPr>
+        <w:t>Idean luonti</w:t>
+      </w:r>
+    </w:p>
+    <w:p>
+      <w:pPr>
+        <w:pStyle w:val="Luettelokappale"/>
+        <w:numPr>
+          <w:ilvl w:val="0"/>
+          <w:numId w:val="2"/>
+        </w:numPr>
+        <w:rPr>
+          <w:b/>
+          <w:bCs/>
+        </w:rPr>
+      </w:pPr>
+      <w:r>
+        <w:rPr>
+          <w:b/>
+          <w:bCs/>
+        </w:rPr>
+        <w:t>Vaatimusmäärittelyn sisällön pohdintaa</w:t>
+      </w:r>
+    </w:p>
+    <w:p>
+      <w:pPr>
+        <w:pStyle w:val="Luettelokappale"/>
+        <w:ind w:left="1080"/>
+        <w:rPr>
+          <w:b/>
+          <w:bCs/>
+        </w:rPr>
+      </w:pPr>
+    </w:p>
+    <w:p>
+      <w:pPr>
+        <w:pStyle w:val="Luettelokappale"/>
+        <w:rPr>
+          <w:b/>
+          <w:bCs/>
+          <w:sz w:val="40"/>
+          <w:szCs w:val="40"/>
+        </w:rPr>
+      </w:pPr>
+      <w:r>
+        <w:rPr>
+          <w:b/>
+          <w:bCs/>
+          <w:sz w:val="40"/>
+          <w:szCs w:val="40"/>
+        </w:rPr>
+        <w:t>Palaveri muistio 1.2.2024</w:t>
+      </w:r>
+    </w:p>
+    <w:p>
+      <w:pPr>
+        <w:pStyle w:val="Luettelokappale"/>
+        <w:numPr>
+          <w:ilvl w:val="0"/>
+          <w:numId w:val="2"/>
+        </w:numPr>
+        <w:rPr>
+          <w:b/>
+          <w:bCs/>
+        </w:rPr>
+      </w:pPr>
+      <w:proofErr w:type="spellStart"/>
+      <w:r>
+        <w:rPr>
+          <w:b/>
+          <w:bCs/>
+        </w:rPr>
+        <w:t>Jiska</w:t>
+      </w:r>
+      <w:proofErr w:type="spellEnd"/>
+      <w:r>
+        <w:rPr>
+          <w:b/>
+          <w:bCs/>
+        </w:rPr>
+        <w:t>, Eveliina, Inka, Katja</w:t>
+      </w:r>
+    </w:p>
+    <w:p>
+      <w:pPr>
+        <w:pStyle w:val="Luettelokappale"/>
+        <w:rPr>
+          <w:b/>
+          <w:bCs/>
+          <w:sz w:val="40"/>
+          <w:szCs w:val="40"/>
+        </w:rPr>
       </w:pPr>
     </w:p>
     <w:p>
@@ -78,6 +224,1114 @@
       </w:r>
     </w:p>
     <w:p/>
+    <w:p>
+      <w:pPr>
+        <w:pStyle w:val="Luettelokappale"/>
+        <w:rPr>
+          <w:b/>
+          <w:bCs/>
+          <w:sz w:val="40"/>
+          <w:szCs w:val="40"/>
+        </w:rPr>
+      </w:pPr>
+      <w:r>
+        <w:rPr>
+          <w:b/>
+          <w:bCs/>
+          <w:sz w:val="40"/>
+          <w:szCs w:val="40"/>
+        </w:rPr>
+        <w:t xml:space="preserve">Palaveri muistio </w:t>
+      </w:r>
+      <w:r>
+        <w:rPr>
+          <w:b/>
+          <w:bCs/>
+          <w:sz w:val="40"/>
+          <w:szCs w:val="40"/>
+        </w:rPr>
+        <w:t>6</w:t>
+      </w:r>
+      <w:r>
+        <w:rPr>
+          <w:b/>
+          <w:bCs/>
+          <w:sz w:val="40"/>
+          <w:szCs w:val="40"/>
+        </w:rPr>
+        <w:t>.2.2024</w:t>
+      </w:r>
+    </w:p>
+    <w:p>
+      <w:pPr>
+        <w:pStyle w:val="Luettelokappale"/>
+        <w:numPr>
+          <w:ilvl w:val="0"/>
+          <w:numId w:val="2"/>
+        </w:numPr>
+        <w:rPr>
+          <w:b/>
+          <w:bCs/>
+        </w:rPr>
+      </w:pPr>
+      <w:r>
+        <w:rPr>
+          <w:b/>
+          <w:bCs/>
+        </w:rPr>
+        <w:t>Eveliina, Inka, Katja</w:t>
+      </w:r>
+    </w:p>
+    <w:p>
+      <w:pPr>
+        <w:pStyle w:val="Luettelokappale"/>
+        <w:numPr>
+          <w:ilvl w:val="0"/>
+          <w:numId w:val="2"/>
+        </w:numPr>
+        <w:rPr>
+          <w:b/>
+          <w:bCs/>
+        </w:rPr>
+      </w:pPr>
+      <w:r>
+        <w:rPr>
+          <w:b/>
+          <w:bCs/>
+        </w:rPr>
+        <w:t>Yritysesittely</w:t>
+      </w:r>
+    </w:p>
+    <w:p>
+      <w:pPr>
+        <w:pStyle w:val="Luettelokappale"/>
+        <w:numPr>
+          <w:ilvl w:val="0"/>
+          <w:numId w:val="2"/>
+        </w:numPr>
+        <w:rPr>
+          <w:b/>
+          <w:bCs/>
+        </w:rPr>
+      </w:pPr>
+      <w:proofErr w:type="spellStart"/>
+      <w:r>
+        <w:rPr>
+          <w:b/>
+          <w:bCs/>
+        </w:rPr>
+        <w:t>Githubin</w:t>
+      </w:r>
+      <w:proofErr w:type="spellEnd"/>
+      <w:r>
+        <w:rPr>
+          <w:b/>
+          <w:bCs/>
+        </w:rPr>
+        <w:t xml:space="preserve"> toiminnan selvittely</w:t>
+      </w:r>
+    </w:p>
+    <w:p>
+      <w:pPr>
+        <w:pStyle w:val="Luettelokappale"/>
+        <w:ind w:left="1080"/>
+        <w:rPr>
+          <w:b/>
+          <w:bCs/>
+          <w:sz w:val="40"/>
+          <w:szCs w:val="40"/>
+        </w:rPr>
+      </w:pPr>
+    </w:p>
+    <w:p>
+      <w:pPr>
+        <w:pStyle w:val="Luettelokappale"/>
+        <w:rPr>
+          <w:b/>
+          <w:bCs/>
+          <w:sz w:val="40"/>
+          <w:szCs w:val="40"/>
+        </w:rPr>
+      </w:pPr>
+    </w:p>
+    <w:p>
+      <w:pPr>
+        <w:pStyle w:val="Luettelokappale"/>
+        <w:rPr>
+          <w:b/>
+          <w:bCs/>
+          <w:sz w:val="40"/>
+          <w:szCs w:val="40"/>
+        </w:rPr>
+      </w:pPr>
+      <w:r>
+        <w:rPr>
+          <w:b/>
+          <w:bCs/>
+          <w:sz w:val="40"/>
+          <w:szCs w:val="40"/>
+        </w:rPr>
+        <w:t xml:space="preserve">Palaveri muistio </w:t>
+      </w:r>
+      <w:r>
+        <w:rPr>
+          <w:b/>
+          <w:bCs/>
+          <w:sz w:val="40"/>
+          <w:szCs w:val="40"/>
+        </w:rPr>
+        <w:t>9</w:t>
+      </w:r>
+      <w:r>
+        <w:rPr>
+          <w:b/>
+          <w:bCs/>
+          <w:sz w:val="40"/>
+          <w:szCs w:val="40"/>
+        </w:rPr>
+        <w:t>.2.2024</w:t>
+      </w:r>
+    </w:p>
+    <w:p>
+      <w:pPr>
+        <w:pStyle w:val="Luettelokappale"/>
+        <w:numPr>
+          <w:ilvl w:val="0"/>
+          <w:numId w:val="2"/>
+        </w:numPr>
+        <w:rPr>
+          <w:b/>
+          <w:bCs/>
+        </w:rPr>
+      </w:pPr>
+      <w:r>
+        <w:rPr>
+          <w:b/>
+          <w:bCs/>
+        </w:rPr>
+        <w:t>Eveliina, Inka, Katja</w:t>
+      </w:r>
+    </w:p>
+    <w:p>
+      <w:pPr>
+        <w:pStyle w:val="Luettelokappale"/>
+        <w:numPr>
+          <w:ilvl w:val="0"/>
+          <w:numId w:val="2"/>
+        </w:numPr>
+        <w:rPr>
+          <w:b/>
+          <w:bCs/>
+        </w:rPr>
+      </w:pPr>
+      <w:r>
+        <w:rPr>
+          <w:b/>
+          <w:bCs/>
+        </w:rPr>
+        <w:t xml:space="preserve">Product </w:t>
+      </w:r>
+      <w:proofErr w:type="spellStart"/>
+      <w:r>
+        <w:rPr>
+          <w:b/>
+          <w:bCs/>
+        </w:rPr>
+        <w:t>backlog</w:t>
+      </w:r>
+      <w:proofErr w:type="spellEnd"/>
+      <w:r>
+        <w:rPr>
+          <w:b/>
+          <w:bCs/>
+        </w:rPr>
+        <w:t xml:space="preserve"> (Mitä kaikkea pitää tehdä?)</w:t>
+      </w:r>
+    </w:p>
+    <w:p>
+      <w:pPr>
+        <w:rPr>
+          <w:b/>
+          <w:bCs/>
+        </w:rPr>
+      </w:pPr>
+    </w:p>
+    <w:p>
+      <w:pPr>
+        <w:pStyle w:val="Luettelokappale"/>
+        <w:numPr>
+          <w:ilvl w:val="0"/>
+          <w:numId w:val="2"/>
+        </w:numPr>
+        <w:rPr>
+          <w:b/>
+          <w:bCs/>
+        </w:rPr>
+      </w:pPr>
+      <w:r>
+        <w:rPr>
+          <w:b/>
+          <w:bCs/>
+        </w:rPr>
+        <w:t>1. Sprintin aloituspalaveri</w:t>
+      </w:r>
+    </w:p>
+    <w:p>
+      <w:pPr>
+        <w:pStyle w:val="Luettelokappale"/>
+        <w:rPr>
+          <w:b/>
+          <w:bCs/>
+        </w:rPr>
+      </w:pPr>
+    </w:p>
+    <w:p>
+      <w:pPr>
+        <w:pStyle w:val="Luettelokappale"/>
+        <w:numPr>
+          <w:ilvl w:val="0"/>
+          <w:numId w:val="2"/>
+        </w:numPr>
+        <w:rPr>
+          <w:b/>
+          <w:bCs/>
+        </w:rPr>
+      </w:pPr>
+      <w:r>
+        <w:t xml:space="preserve">Miksi tämä sprintti on arvokas? </w:t>
+      </w:r>
+    </w:p>
+    <w:p>
+      <w:pPr>
+        <w:pStyle w:val="Luettelokappale"/>
+        <w:rPr>
+          <w:b/>
+          <w:bCs/>
+        </w:rPr>
+      </w:pPr>
+    </w:p>
+    <w:p>
+      <w:pPr>
+        <w:pStyle w:val="Luettelokappale"/>
+        <w:numPr>
+          <w:ilvl w:val="1"/>
+          <w:numId w:val="2"/>
+        </w:numPr>
+        <w:rPr>
+          <w:b/>
+          <w:bCs/>
+        </w:rPr>
+      </w:pPr>
+      <w:r>
+        <w:rPr>
+          <w:b/>
+          <w:bCs/>
+        </w:rPr>
+        <w:t xml:space="preserve">Ensimmäisen Sprintin aikana luomme suuntaviivat, miten projekti jatkossa etenee. </w:t>
+      </w:r>
+    </w:p>
+    <w:p>
+      <w:pPr>
+        <w:pStyle w:val="Luettelokappale"/>
+        <w:numPr>
+          <w:ilvl w:val="1"/>
+          <w:numId w:val="2"/>
+        </w:numPr>
+        <w:rPr>
+          <w:b/>
+          <w:bCs/>
+        </w:rPr>
+      </w:pPr>
+      <w:r>
+        <w:rPr>
+          <w:b/>
+          <w:bCs/>
+        </w:rPr>
+        <w:t xml:space="preserve">Tavoite on </w:t>
+      </w:r>
+    </w:p>
+    <w:p>
+      <w:pPr>
+        <w:pStyle w:val="Luettelokappale"/>
+        <w:numPr>
+          <w:ilvl w:val="2"/>
+          <w:numId w:val="2"/>
+        </w:numPr>
+        <w:rPr>
+          <w:b/>
+          <w:bCs/>
+        </w:rPr>
+      </w:pPr>
+      <w:r>
+        <w:rPr>
+          <w:b/>
+          <w:bCs/>
+        </w:rPr>
+        <w:t xml:space="preserve">ymmärtää ja opetella </w:t>
+      </w:r>
+      <w:proofErr w:type="spellStart"/>
+      <w:r>
+        <w:rPr>
+          <w:b/>
+          <w:bCs/>
+        </w:rPr>
+        <w:t>Scrum</w:t>
+      </w:r>
+      <w:proofErr w:type="spellEnd"/>
+      <w:r>
+        <w:rPr>
+          <w:b/>
+          <w:bCs/>
+        </w:rPr>
+        <w:t>-järjestelmän toiminta.</w:t>
+      </w:r>
+    </w:p>
+    <w:p>
+      <w:pPr>
+        <w:pStyle w:val="Luettelokappale"/>
+        <w:numPr>
+          <w:ilvl w:val="2"/>
+          <w:numId w:val="2"/>
+        </w:numPr>
+        <w:rPr>
+          <w:b/>
+          <w:bCs/>
+        </w:rPr>
+      </w:pPr>
+      <w:r>
+        <w:rPr>
+          <w:b/>
+          <w:bCs/>
+        </w:rPr>
+        <w:t>kirkastaa sidosryhmän tarpeet ohjelmiston kannalta.</w:t>
+      </w:r>
+    </w:p>
+    <w:p>
+      <w:pPr>
+        <w:pStyle w:val="Luettelokappale"/>
+        <w:numPr>
+          <w:ilvl w:val="2"/>
+          <w:numId w:val="2"/>
+        </w:numPr>
+        <w:rPr>
+          <w:b/>
+          <w:bCs/>
+        </w:rPr>
+      </w:pPr>
+      <w:r>
+        <w:rPr>
+          <w:b/>
+          <w:bCs/>
+        </w:rPr>
+        <w:t>opetella ryhmädynamiikan toiminta.</w:t>
+      </w:r>
+    </w:p>
+    <w:p>
+      <w:pPr>
+        <w:pStyle w:val="Luettelokappale"/>
+        <w:ind w:left="2520"/>
+        <w:rPr>
+          <w:b/>
+          <w:bCs/>
+        </w:rPr>
+      </w:pPr>
+    </w:p>
+    <w:p>
+      <w:pPr>
+        <w:pStyle w:val="Luettelokappale"/>
+        <w:ind w:left="1800"/>
+        <w:rPr>
+          <w:b/>
+          <w:bCs/>
+        </w:rPr>
+      </w:pPr>
+    </w:p>
+    <w:p>
+      <w:pPr>
+        <w:pStyle w:val="Luettelokappale"/>
+      </w:pPr>
+    </w:p>
+    <w:p>
+      <w:pPr>
+        <w:pStyle w:val="Luettelokappale"/>
+        <w:numPr>
+          <w:ilvl w:val="0"/>
+          <w:numId w:val="2"/>
+        </w:numPr>
+        <w:rPr>
+          <w:b/>
+          <w:bCs/>
+        </w:rPr>
+      </w:pPr>
+      <w:r>
+        <w:t xml:space="preserve">Mitä tässä sprintissä voidaan saada valmiiksi? </w:t>
+      </w:r>
+    </w:p>
+    <w:p>
+      <w:pPr>
+        <w:pStyle w:val="Luettelokappale"/>
+        <w:numPr>
+          <w:ilvl w:val="1"/>
+          <w:numId w:val="2"/>
+        </w:numPr>
+        <w:rPr>
+          <w:b/>
+          <w:bCs/>
+        </w:rPr>
+      </w:pPr>
+      <w:r>
+        <w:rPr>
+          <w:b/>
+          <w:bCs/>
+        </w:rPr>
+        <w:lastRenderedPageBreak/>
+        <w:t xml:space="preserve">Alustavan </w:t>
+      </w:r>
+      <w:r>
+        <w:rPr>
+          <w:b/>
+          <w:bCs/>
+        </w:rPr>
+        <w:t>pohjan luominen koodiin, vaatimusmäärittelyyn ja UML-mallinnukseen.</w:t>
+      </w:r>
+    </w:p>
+    <w:p>
+      <w:pPr>
+        <w:pStyle w:val="Luettelokappale"/>
+        <w:numPr>
+          <w:ilvl w:val="1"/>
+          <w:numId w:val="2"/>
+        </w:numPr>
+        <w:rPr>
+          <w:b/>
+          <w:bCs/>
+        </w:rPr>
+      </w:pPr>
+      <w:r>
+        <w:rPr>
+          <w:b/>
+          <w:bCs/>
+        </w:rPr>
+        <w:t>Opitaan ymmärtämään ryhmän jäsenten suorituskyky ja sen mahdollisuudet, joiden pohjalta seuraavassa Sprintissä on mahdollista ennustaa paremmin ryhmän toimintakyky.</w:t>
+      </w:r>
+    </w:p>
+    <w:p>
+      <w:pPr>
+        <w:pStyle w:val="Luettelokappale"/>
+        <w:ind w:left="1800"/>
+        <w:rPr>
+          <w:b/>
+          <w:bCs/>
+        </w:rPr>
+      </w:pPr>
+    </w:p>
+    <w:p>
+      <w:pPr>
+        <w:pStyle w:val="Luettelokappale"/>
+      </w:pPr>
+    </w:p>
+    <w:p>
+      <w:pPr>
+        <w:pStyle w:val="Luettelokappale"/>
+        <w:numPr>
+          <w:ilvl w:val="0"/>
+          <w:numId w:val="2"/>
+        </w:numPr>
+        <w:rPr>
+          <w:b/>
+          <w:bCs/>
+        </w:rPr>
+      </w:pPr>
+      <w:r>
+        <w:t>Miten valittu työ saadaan valmiiksi?</w:t>
+      </w:r>
+    </w:p>
+    <w:p>
+      <w:pPr>
+        <w:pStyle w:val="Luettelokappale"/>
+        <w:numPr>
+          <w:ilvl w:val="1"/>
+          <w:numId w:val="2"/>
+        </w:numPr>
+        <w:rPr>
+          <w:b/>
+          <w:bCs/>
+        </w:rPr>
+      </w:pPr>
+      <w:r>
+        <w:t>Luodaan vahvaa pohjaa työlle</w:t>
+      </w:r>
+      <w:r>
+        <w:t>. K</w:t>
+      </w:r>
+      <w:r>
+        <w:t>äytännössä</w:t>
+      </w:r>
+      <w:r>
+        <w:t xml:space="preserve"> aloitetaan luomalla koodin pohja, joka on ampumistulosten kirjaussovellus. Koodataan koodi, johon voi syöttää ampujien määrän, ammuttavien laukausten määrä per ammuntakierros. Näiden tietojen perusteella ohjelma laskisi tuloksen 1–10 pisteen taulussa ja tallentaisi ne arvoon, johon voisi myöhemmin palata.</w:t>
+      </w:r>
+    </w:p>
+    <w:p>
+      <w:pPr>
+        <w:pStyle w:val="Luettelokappale"/>
+        <w:numPr>
+          <w:ilvl w:val="1"/>
+          <w:numId w:val="2"/>
+        </w:numPr>
+        <w:rPr>
+          <w:b/>
+          <w:bCs/>
+        </w:rPr>
+      </w:pPr>
+      <w:r>
+        <w:t>Vaatimusmäärittelyssä kirjoitetaan valmiiksi johdanto- ja yleiskuvaus -osiot.</w:t>
+      </w:r>
+    </w:p>
+    <w:p>
+      <w:pPr>
+        <w:pStyle w:val="Luettelokappale"/>
+        <w:numPr>
+          <w:ilvl w:val="1"/>
+          <w:numId w:val="2"/>
+        </w:numPr>
+        <w:rPr>
+          <w:b/>
+          <w:bCs/>
+        </w:rPr>
+      </w:pPr>
+      <w:r>
+        <w:t>Perehtyä UML-mallinnukseen. Aloittaa kaavion tekeminen, mikä tukee projektia.</w:t>
+      </w:r>
+    </w:p>
+    <w:p>
+      <w:pPr>
+        <w:pStyle w:val="Luettelokappale"/>
+        <w:ind w:left="1800"/>
+        <w:rPr>
+          <w:b/>
+          <w:bCs/>
+        </w:rPr>
+      </w:pPr>
+      <w:r>
+        <w:t xml:space="preserve"> </w:t>
+      </w:r>
+    </w:p>
+    <w:p>
+      <w:pPr>
+        <w:pStyle w:val="Luettelokappale"/>
+        <w:numPr>
+          <w:ilvl w:val="1"/>
+          <w:numId w:val="2"/>
+        </w:numPr>
+        <w:rPr>
+          <w:b/>
+          <w:bCs/>
+        </w:rPr>
+      </w:pPr>
+      <w:r>
+        <w:rPr>
+          <w:b/>
+          <w:bCs/>
+        </w:rPr>
+        <w:t>Sprintin työnjako</w:t>
+      </w:r>
+    </w:p>
+    <w:p>
+      <w:pPr>
+        <w:pStyle w:val="Luettelokappale"/>
+        <w:numPr>
+          <w:ilvl w:val="2"/>
+          <w:numId w:val="2"/>
+        </w:numPr>
+        <w:rPr>
+          <w:b/>
+          <w:bCs/>
+        </w:rPr>
+      </w:pPr>
+      <w:r>
+        <w:rPr>
+          <w:b/>
+          <w:bCs/>
+        </w:rPr>
+        <w:t>Koodin luominen (2)</w:t>
+      </w:r>
+      <w:r>
+        <w:rPr>
+          <w:b/>
+          <w:bCs/>
+        </w:rPr>
+        <w:t xml:space="preserve"> </w:t>
+      </w:r>
+      <w:proofErr w:type="spellStart"/>
+      <w:r>
+        <w:rPr>
+          <w:b/>
+          <w:bCs/>
+        </w:rPr>
+        <w:t>Jiska</w:t>
+      </w:r>
+      <w:proofErr w:type="spellEnd"/>
+      <w:r>
+        <w:rPr>
+          <w:b/>
+          <w:bCs/>
+        </w:rPr>
+        <w:t xml:space="preserve"> ja Katja</w:t>
+      </w:r>
+    </w:p>
+    <w:p>
+      <w:pPr>
+        <w:pStyle w:val="Luettelokappale"/>
+        <w:numPr>
+          <w:ilvl w:val="2"/>
+          <w:numId w:val="2"/>
+        </w:numPr>
+        <w:rPr>
+          <w:b/>
+          <w:bCs/>
+        </w:rPr>
+      </w:pPr>
+      <w:r>
+        <w:rPr>
+          <w:b/>
+          <w:bCs/>
+        </w:rPr>
+        <w:t>Kirjausten tekeminen (1)</w:t>
+      </w:r>
+      <w:r>
+        <w:rPr>
+          <w:b/>
+          <w:bCs/>
+        </w:rPr>
+        <w:t xml:space="preserve"> Inka</w:t>
+      </w:r>
+    </w:p>
+    <w:p>
+      <w:pPr>
+        <w:pStyle w:val="Luettelokappale"/>
+        <w:numPr>
+          <w:ilvl w:val="3"/>
+          <w:numId w:val="2"/>
+        </w:numPr>
+        <w:rPr>
+          <w:b/>
+          <w:bCs/>
+        </w:rPr>
+      </w:pPr>
+      <w:r>
+        <w:rPr>
+          <w:b/>
+          <w:bCs/>
+        </w:rPr>
+        <w:t>Kuvaajat</w:t>
+      </w:r>
+    </w:p>
+    <w:p>
+      <w:pPr>
+        <w:pStyle w:val="Luettelokappale"/>
+        <w:numPr>
+          <w:ilvl w:val="2"/>
+          <w:numId w:val="2"/>
+        </w:numPr>
+        <w:rPr>
+          <w:b/>
+          <w:bCs/>
+        </w:rPr>
+      </w:pPr>
+      <w:r>
+        <w:rPr>
+          <w:b/>
+          <w:bCs/>
+        </w:rPr>
+        <w:t>Vaatimusmäärittely (1)</w:t>
+      </w:r>
+      <w:r>
+        <w:rPr>
+          <w:b/>
+          <w:bCs/>
+        </w:rPr>
+        <w:t xml:space="preserve"> Eveliina</w:t>
+      </w:r>
+    </w:p>
+    <w:p>
+      <w:pPr>
+        <w:pStyle w:val="Luettelokappale"/>
+        <w:numPr>
+          <w:ilvl w:val="2"/>
+          <w:numId w:val="2"/>
+        </w:numPr>
+        <w:rPr>
+          <w:b/>
+          <w:bCs/>
+        </w:rPr>
+      </w:pPr>
+      <w:r>
+        <w:rPr>
+          <w:b/>
+          <w:bCs/>
+        </w:rPr>
+        <w:t>Aikataulutus</w:t>
+      </w:r>
+    </w:p>
+    <w:p>
+      <w:pPr>
+        <w:pStyle w:val="Luettelokappale"/>
+        <w:numPr>
+          <w:ilvl w:val="3"/>
+          <w:numId w:val="2"/>
+        </w:numPr>
+        <w:rPr>
+          <w:b/>
+          <w:bCs/>
+        </w:rPr>
+      </w:pPr>
+      <w:r>
+        <w:rPr>
+          <w:b/>
+          <w:bCs/>
+        </w:rPr>
+        <w:t>3 vk kovaa työtä, 1 vk viimeistelyä</w:t>
+      </w:r>
+    </w:p>
+    <w:p>
+      <w:pPr>
+        <w:pStyle w:val="Luettelokappale"/>
+        <w:numPr>
+          <w:ilvl w:val="3"/>
+          <w:numId w:val="2"/>
+        </w:numPr>
+        <w:rPr>
+          <w:b/>
+          <w:bCs/>
+        </w:rPr>
+      </w:pPr>
+      <w:proofErr w:type="spellStart"/>
+      <w:r>
+        <w:rPr>
+          <w:b/>
+          <w:bCs/>
+        </w:rPr>
+        <w:t>Dailyt</w:t>
+      </w:r>
+      <w:proofErr w:type="spellEnd"/>
+      <w:r>
+        <w:rPr>
+          <w:b/>
+          <w:bCs/>
+        </w:rPr>
+        <w:t>/</w:t>
+      </w:r>
+      <w:proofErr w:type="spellStart"/>
+      <w:r>
+        <w:rPr>
+          <w:b/>
+          <w:bCs/>
+        </w:rPr>
+        <w:t>Review</w:t>
+      </w:r>
+      <w:proofErr w:type="spellEnd"/>
+      <w:r>
+        <w:rPr>
+          <w:b/>
+          <w:bCs/>
+        </w:rPr>
+        <w:t xml:space="preserve"> </w:t>
+      </w:r>
+      <w:proofErr w:type="spellStart"/>
+      <w:r>
+        <w:rPr>
+          <w:b/>
+          <w:bCs/>
+        </w:rPr>
+        <w:t>Whatsupissa</w:t>
+      </w:r>
+      <w:proofErr w:type="spellEnd"/>
+    </w:p>
+    <w:p>
+      <w:pPr>
+        <w:pStyle w:val="Luettelokappale"/>
+        <w:numPr>
+          <w:ilvl w:val="4"/>
+          <w:numId w:val="2"/>
+        </w:numPr>
+        <w:rPr>
+          <w:b/>
+          <w:bCs/>
+        </w:rPr>
+      </w:pPr>
+      <w:r>
+        <w:rPr>
+          <w:b/>
+          <w:bCs/>
+        </w:rPr>
+        <w:t>Miten menee?</w:t>
+      </w:r>
+    </w:p>
+    <w:p>
+      <w:pPr>
+        <w:pStyle w:val="Luettelokappale"/>
+        <w:numPr>
+          <w:ilvl w:val="4"/>
+          <w:numId w:val="2"/>
+        </w:numPr>
+        <w:rPr>
+          <w:b/>
+          <w:bCs/>
+        </w:rPr>
+      </w:pPr>
+      <w:r>
+        <w:rPr>
+          <w:b/>
+          <w:bCs/>
+        </w:rPr>
+        <w:t>Onko ongelmia?</w:t>
+      </w:r>
+    </w:p>
+    <w:p>
+      <w:pPr>
+        <w:pStyle w:val="Luettelokappale"/>
+        <w:numPr>
+          <w:ilvl w:val="4"/>
+          <w:numId w:val="2"/>
+        </w:numPr>
+        <w:rPr>
+          <w:b/>
+          <w:bCs/>
+        </w:rPr>
+      </w:pPr>
+      <w:r>
+        <w:rPr>
+          <w:b/>
+          <w:bCs/>
+        </w:rPr>
+        <w:t>Ollaanko aikataulussa?</w:t>
+      </w:r>
+    </w:p>
+    <w:p>
+      <w:pPr>
+        <w:pStyle w:val="Luettelokappale"/>
+        <w:numPr>
+          <w:ilvl w:val="3"/>
+          <w:numId w:val="2"/>
+        </w:numPr>
+        <w:rPr>
+          <w:b/>
+          <w:bCs/>
+        </w:rPr>
+      </w:pPr>
+      <w:r>
+        <w:rPr>
+          <w:b/>
+          <w:bCs/>
+        </w:rPr>
+        <w:t>Retro</w:t>
+      </w:r>
+    </w:p>
+    <w:p>
+      <w:pPr>
+        <w:pStyle w:val="Luettelokappale"/>
+        <w:numPr>
+          <w:ilvl w:val="4"/>
+          <w:numId w:val="2"/>
+        </w:numPr>
+        <w:rPr>
+          <w:b/>
+          <w:bCs/>
+        </w:rPr>
+      </w:pPr>
+      <w:r>
+        <w:rPr>
+          <w:b/>
+          <w:bCs/>
+        </w:rPr>
+        <w:t>16.2. klo 16?</w:t>
+      </w:r>
+    </w:p>
+    <w:p>
+      <w:pPr>
+        <w:pStyle w:val="Luettelokappale"/>
+        <w:numPr>
+          <w:ilvl w:val="4"/>
+          <w:numId w:val="2"/>
+        </w:numPr>
+        <w:rPr>
+          <w:b/>
+          <w:bCs/>
+        </w:rPr>
+      </w:pPr>
+      <w:r>
+        <w:rPr>
+          <w:b/>
+          <w:bCs/>
+        </w:rPr>
+        <w:t xml:space="preserve">2. Sprintin aloitus </w:t>
+      </w:r>
+    </w:p>
+    <w:p>
+      <w:pPr>
+        <w:pStyle w:val="Luettelokappale"/>
+        <w:ind w:left="2520"/>
+        <w:rPr>
+          <w:b/>
+          <w:bCs/>
+        </w:rPr>
+      </w:pPr>
+    </w:p>
+    <w:p>
+      <w:pPr>
+        <w:pStyle w:val="Luettelokappale"/>
+        <w:numPr>
+          <w:ilvl w:val="1"/>
+          <w:numId w:val="2"/>
+        </w:numPr>
+        <w:rPr>
+          <w:b/>
+          <w:bCs/>
+        </w:rPr>
+      </w:pPr>
+      <w:r>
+        <w:rPr>
+          <w:b/>
+          <w:bCs/>
+        </w:rPr>
+        <w:t>Sovittavat käytänteet</w:t>
+      </w:r>
+    </w:p>
+    <w:p>
+      <w:pPr>
+        <w:pStyle w:val="Luettelokappale"/>
+        <w:numPr>
+          <w:ilvl w:val="2"/>
+          <w:numId w:val="2"/>
+        </w:numPr>
+        <w:rPr>
+          <w:b/>
+          <w:bCs/>
+        </w:rPr>
+      </w:pPr>
+      <w:r>
+        <w:rPr>
+          <w:b/>
+          <w:bCs/>
+        </w:rPr>
+        <w:t>Koodi</w:t>
+      </w:r>
+      <w:r>
+        <w:rPr>
+          <w:b/>
+          <w:bCs/>
+        </w:rPr>
+        <w:t xml:space="preserve">ssa, </w:t>
+      </w:r>
+      <w:proofErr w:type="spellStart"/>
+      <w:r>
+        <w:rPr>
+          <w:b/>
+          <w:bCs/>
+        </w:rPr>
+        <w:t>Git</w:t>
+      </w:r>
+      <w:proofErr w:type="spellEnd"/>
+      <w:r>
+        <w:rPr>
+          <w:b/>
+          <w:bCs/>
+        </w:rPr>
+        <w:t xml:space="preserve"> </w:t>
+      </w:r>
+      <w:proofErr w:type="spellStart"/>
+      <w:r>
+        <w:rPr>
+          <w:b/>
+          <w:bCs/>
+        </w:rPr>
+        <w:t>Bashissa</w:t>
+      </w:r>
+      <w:proofErr w:type="spellEnd"/>
+      <w:r>
+        <w:rPr>
+          <w:b/>
+          <w:bCs/>
+        </w:rPr>
+        <w:t xml:space="preserve"> ja GitHubissa </w:t>
+      </w:r>
+      <w:r>
+        <w:rPr>
+          <w:b/>
+          <w:bCs/>
+        </w:rPr>
+        <w:t>lisätään etu- ja sukunimen alkukirjaimet</w:t>
+      </w:r>
+    </w:p>
+    <w:p>
+      <w:pPr>
+        <w:pStyle w:val="Luettelokappale"/>
+        <w:ind w:left="2520"/>
+        <w:rPr>
+          <w:b/>
+          <w:bCs/>
+        </w:rPr>
+      </w:pPr>
+    </w:p>
+    <w:p>
+      <w:pPr>
+        <w:pStyle w:val="Luettelokappale"/>
+        <w:rPr>
+          <w:b/>
+          <w:bCs/>
+          <w:sz w:val="40"/>
+          <w:szCs w:val="40"/>
+        </w:rPr>
+      </w:pPr>
+      <w:r>
+        <w:rPr>
+          <w:b/>
+          <w:bCs/>
+          <w:sz w:val="40"/>
+          <w:szCs w:val="40"/>
+        </w:rPr>
+        <w:t xml:space="preserve">Sprint </w:t>
+      </w:r>
+      <w:proofErr w:type="spellStart"/>
+      <w:r>
+        <w:rPr>
+          <w:b/>
+          <w:bCs/>
+          <w:sz w:val="40"/>
+          <w:szCs w:val="40"/>
+        </w:rPr>
+        <w:t>backlog</w:t>
+      </w:r>
+      <w:proofErr w:type="spellEnd"/>
+      <w:r>
+        <w:rPr>
+          <w:b/>
+          <w:bCs/>
+          <w:sz w:val="40"/>
+          <w:szCs w:val="40"/>
+        </w:rPr>
+        <w:t xml:space="preserve"> (tehdään edellisistä muistiinpanoista)</w:t>
+      </w:r>
+    </w:p>
+    <w:p>
+      <w:pPr>
+        <w:pStyle w:val="Luettelokappale"/>
+        <w:rPr>
+          <w:b/>
+          <w:bCs/>
+          <w:sz w:val="40"/>
+          <w:szCs w:val="40"/>
+        </w:rPr>
+      </w:pPr>
+    </w:p>
+    <w:p>
+      <w:pPr>
+        <w:rPr>
+          <w:b/>
+          <w:bCs/>
+        </w:rPr>
+      </w:pPr>
+    </w:p>
     <w:p>
       <w:pPr>
         <w:pStyle w:val="Luettelokappale"/>
@@ -213,8 +1467,123 @@
       </w:rPr>
     </w:lvl>
   </w:abstractNum>
+  <w:abstractNum w:abstractNumId="1" w15:restartNumberingAfterBreak="0">
+    <w:nsid w:val="79772093"/>
+    <w:multiLevelType w:val="hybridMultilevel"/>
+    <w:tmpl w:val="EAB27326"/>
+    <w:lvl w:ilvl="0" w:tplc="B3BCAC5C">
+      <w:numFmt w:val="bullet"/>
+      <w:lvlText w:val="-"/>
+      <w:lvlJc w:val="left"/>
+      <w:pPr>
+        <w:ind w:left="1080" w:hanging="360"/>
+      </w:pPr>
+      <w:rPr>
+        <w:rFonts w:ascii="Calibri" w:eastAsiaTheme="minorHAnsi" w:hAnsi="Calibri" w:cs="Calibri" w:hint="default"/>
+      </w:rPr>
+    </w:lvl>
+    <w:lvl w:ilvl="1" w:tplc="040B0003">
+      <w:start w:val="1"/>
+      <w:numFmt w:val="bullet"/>
+      <w:lvlText w:val="o"/>
+      <w:lvlJc w:val="left"/>
+      <w:pPr>
+        <w:ind w:left="1800" w:hanging="360"/>
+      </w:pPr>
+      <w:rPr>
+        <w:rFonts w:ascii="Courier New" w:hAnsi="Courier New" w:cs="Courier New" w:hint="default"/>
+      </w:rPr>
+    </w:lvl>
+    <w:lvl w:ilvl="2" w:tplc="040B0005">
+      <w:start w:val="1"/>
+      <w:numFmt w:val="bullet"/>
+      <w:lvlText w:val=""/>
+      <w:lvlJc w:val="left"/>
+      <w:pPr>
+        <w:ind w:left="2520" w:hanging="360"/>
+      </w:pPr>
+      <w:rPr>
+        <w:rFonts w:ascii="Wingdings" w:hAnsi="Wingdings" w:hint="default"/>
+      </w:rPr>
+    </w:lvl>
+    <w:lvl w:ilvl="3" w:tplc="040B0001">
+      <w:start w:val="1"/>
+      <w:numFmt w:val="bullet"/>
+      <w:lvlText w:val=""/>
+      <w:lvlJc w:val="left"/>
+      <w:pPr>
+        <w:ind w:left="3240" w:hanging="360"/>
+      </w:pPr>
+      <w:rPr>
+        <w:rFonts w:ascii="Symbol" w:hAnsi="Symbol" w:hint="default"/>
+      </w:rPr>
+    </w:lvl>
+    <w:lvl w:ilvl="4" w:tplc="040B0003">
+      <w:start w:val="1"/>
+      <w:numFmt w:val="bullet"/>
+      <w:lvlText w:val="o"/>
+      <w:lvlJc w:val="left"/>
+      <w:pPr>
+        <w:ind w:left="3960" w:hanging="360"/>
+      </w:pPr>
+      <w:rPr>
+        <w:rFonts w:ascii="Courier New" w:hAnsi="Courier New" w:cs="Courier New" w:hint="default"/>
+      </w:rPr>
+    </w:lvl>
+    <w:lvl w:ilvl="5" w:tplc="040B0005">
+      <w:start w:val="1"/>
+      <w:numFmt w:val="bullet"/>
+      <w:lvlText w:val=""/>
+      <w:lvlJc w:val="left"/>
+      <w:pPr>
+        <w:ind w:left="4680" w:hanging="360"/>
+      </w:pPr>
+      <w:rPr>
+        <w:rFonts w:ascii="Wingdings" w:hAnsi="Wingdings" w:hint="default"/>
+      </w:rPr>
+    </w:lvl>
+    <w:lvl w:ilvl="6" w:tplc="040B0001" w:tentative="1">
+      <w:start w:val="1"/>
+      <w:numFmt w:val="bullet"/>
+      <w:lvlText w:val=""/>
+      <w:lvlJc w:val="left"/>
+      <w:pPr>
+        <w:ind w:left="5400" w:hanging="360"/>
+      </w:pPr>
+      <w:rPr>
+        <w:rFonts w:ascii="Symbol" w:hAnsi="Symbol" w:hint="default"/>
+      </w:rPr>
+    </w:lvl>
+    <w:lvl w:ilvl="7" w:tplc="040B0003" w:tentative="1">
+      <w:start w:val="1"/>
+      <w:numFmt w:val="bullet"/>
+      <w:lvlText w:val="o"/>
+      <w:lvlJc w:val="left"/>
+      <w:pPr>
+        <w:ind w:left="6120" w:hanging="360"/>
+      </w:pPr>
+      <w:rPr>
+        <w:rFonts w:ascii="Courier New" w:hAnsi="Courier New" w:cs="Courier New" w:hint="default"/>
+      </w:rPr>
+    </w:lvl>
+    <w:lvl w:ilvl="8" w:tplc="040B0005" w:tentative="1">
+      <w:start w:val="1"/>
+      <w:numFmt w:val="bullet"/>
+      <w:lvlText w:val=""/>
+      <w:lvlJc w:val="left"/>
+      <w:pPr>
+        <w:ind w:left="6840" w:hanging="360"/>
+      </w:pPr>
+      <w:rPr>
+        <w:rFonts w:ascii="Wingdings" w:hAnsi="Wingdings" w:hint="default"/>
+      </w:rPr>
+    </w:lvl>
+  </w:abstractNum>
   <w:num w:numId="1" w16cid:durableId="341055541">
     <w:abstractNumId w:val="0"/>
+  </w:num>
+  <w:num w:numId="2" w16cid:durableId="634219832">
+    <w:abstractNumId w:val="1"/>
   </w:num>
 </w:numbering>
 </file>
@@ -921,6 +2290,21 @@
 </file>
 
 <file path=customXml/item1.xml><?xml version="1.0" encoding="utf-8"?>
+<?mso-contentType ?>
+<FormTemplates xmlns="http://schemas.microsoft.com/sharepoint/v3/contenttype/forms">
+  <Display>DocumentLibraryForm</Display>
+  <Edit>DocumentLibraryForm</Edit>
+  <New>DocumentLibraryForm</New>
+</FormTemplates>
+</file>
+
+<file path=customXml/item2.xml><?xml version="1.0" encoding="utf-8"?>
+<p:properties xmlns:p="http://schemas.microsoft.com/office/2006/metadata/properties" xmlns:xsi="http://www.w3.org/2001/XMLSchema-instance" xmlns:pc="http://schemas.microsoft.com/office/infopath/2007/PartnerControls">
+  <documentManagement/>
+</p:properties>
+</file>
+
+<file path=customXml/item3.xml><?xml version="1.0" encoding="utf-8"?>
 <ct:contentTypeSchema xmlns:ct="http://schemas.microsoft.com/office/2006/metadata/contentType" xmlns:ma="http://schemas.microsoft.com/office/2006/metadata/properties/metaAttributes" ct:_="" ma:_="" ma:contentTypeName="Asiakirja" ma:contentTypeID="0x010100BB44ACD10026C74CB3B0FF9768669683" ma:contentTypeVersion="4" ma:contentTypeDescription="Luo uusi asiakirja." ma:contentTypeScope="" ma:versionID="84102fe7886dff8c435ded4b79d22ca8">
   <xsd:schema xmlns:xsd="http://www.w3.org/2001/XMLSchema" xmlns:xs="http://www.w3.org/2001/XMLSchema" xmlns:p="http://schemas.microsoft.com/office/2006/metadata/properties" xmlns:ns2="674893e4-d3e1-4b05-bb91-49ae406f9d69" targetNamespace="http://schemas.microsoft.com/office/2006/metadata/properties" ma:root="true" ma:fieldsID="7745b2a4424a82290c4658a6b921d3b4" ns2:_="">
     <xsd:import namespace="674893e4-d3e1-4b05-bb91-49ae406f9d69"/>
@@ -1064,22 +2448,24 @@
 </ct:contentTypeSchema>
 </file>
 
-<file path=customXml/item2.xml><?xml version="1.0" encoding="utf-8"?>
-<p:properties xmlns:p="http://schemas.microsoft.com/office/2006/metadata/properties" xmlns:xsi="http://www.w3.org/2001/XMLSchema-instance" xmlns:pc="http://schemas.microsoft.com/office/infopath/2007/PartnerControls">
-  <documentManagement/>
-</p:properties>
+<file path=customXml/itemProps1.xml><?xml version="1.0" encoding="utf-8"?>
+<ds:datastoreItem xmlns:ds="http://schemas.openxmlformats.org/officeDocument/2006/customXml" ds:itemID="{34825B0C-4106-47C8-808F-8F36882774EF}">
+  <ds:schemaRefs>
+    <ds:schemaRef ds:uri="http://schemas.microsoft.com/sharepoint/v3/contenttype/forms"/>
+  </ds:schemaRefs>
+</ds:datastoreItem>
 </file>
 
-<file path=customXml/item3.xml><?xml version="1.0" encoding="utf-8"?>
-<?mso-contentType ?>
-<FormTemplates xmlns="http://schemas.microsoft.com/sharepoint/v3/contenttype/forms">
-  <Display>DocumentLibraryForm</Display>
-  <Edit>DocumentLibraryForm</Edit>
-  <New>DocumentLibraryForm</New>
-</FormTemplates>
+<file path=customXml/itemProps2.xml><?xml version="1.0" encoding="utf-8"?>
+<ds:datastoreItem xmlns:ds="http://schemas.openxmlformats.org/officeDocument/2006/customXml" ds:itemID="{C174EC7F-2C34-41B5-8FFE-D2CEBAAD16CE}">
+  <ds:schemaRefs>
+    <ds:schemaRef ds:uri="http://schemas.microsoft.com/office/2006/metadata/properties"/>
+    <ds:schemaRef ds:uri="http://schemas.microsoft.com/office/infopath/2007/PartnerControls"/>
+  </ds:schemaRefs>
+</ds:datastoreItem>
 </file>
 
-<file path=customXml/itemProps1.xml><?xml version="1.0" encoding="utf-8"?>
+<file path=customXml/itemProps3.xml><?xml version="1.0" encoding="utf-8"?>
 <ds:datastoreItem xmlns:ds="http://schemas.openxmlformats.org/officeDocument/2006/customXml" ds:itemID="{6166FC20-37A2-4FF1-A52C-5C0DD5A4CAD7}">
   <ds:schemaRefs>
     <ds:schemaRef ds:uri="http://schemas.microsoft.com/office/2006/metadata/contentType"/>
@@ -1095,28 +2481,4 @@
     <ds:schemaRef ds:uri="http://schemas.microsoft.com/internal/obd"/>
   </ds:schemaRefs>
 </ds:datastoreItem>
-</file>
-
-<file path=customXml/itemProps2.xml><?xml version="1.0" encoding="utf-8"?>
-<ds:datastoreItem xmlns:ds="http://schemas.openxmlformats.org/officeDocument/2006/customXml" ds:itemID="{C174EC7F-2C34-41B5-8FFE-D2CEBAAD16CE}">
-  <ds:schemaRefs>
-    <ds:schemaRef ds:uri="http://purl.org/dc/elements/1.1/"/>
-    <ds:schemaRef ds:uri="http://www.w3.org/XML/1998/namespace"/>
-    <ds:schemaRef ds:uri="http://schemas.microsoft.com/office/2006/documentManagement/types"/>
-    <ds:schemaRef ds:uri="http://purl.org/dc/terms/"/>
-    <ds:schemaRef ds:uri="http://schemas.openxmlformats.org/package/2006/metadata/core-properties"/>
-    <ds:schemaRef ds:uri="http://purl.org/dc/dcmitype/"/>
-    <ds:schemaRef ds:uri="http://schemas.microsoft.com/office/2006/metadata/properties"/>
-    <ds:schemaRef ds:uri="http://schemas.microsoft.com/office/infopath/2007/PartnerControls"/>
-    <ds:schemaRef ds:uri="674893e4-d3e1-4b05-bb91-49ae406f9d69"/>
-  </ds:schemaRefs>
-</ds:datastoreItem>
-</file>
-
-<file path=customXml/itemProps3.xml><?xml version="1.0" encoding="utf-8"?>
-<ds:datastoreItem xmlns:ds="http://schemas.openxmlformats.org/officeDocument/2006/customXml" ds:itemID="{34825B0C-4106-47C8-808F-8F36882774EF}">
-  <ds:schemaRefs>
-    <ds:schemaRef ds:uri="http://schemas.microsoft.com/sharepoint/v3/contenttype/forms"/>
-  </ds:schemaRefs>
-</ds:datastoreItem>
 </file>
</xml_diff>